<commit_message>
Testing mouseDragged issue, added TP2 Update to proposal
</commit_message>
<xml_diff>
--- a/Planning (TP1:TP2)/Project Proposal.docx
+++ b/Planning (TP1:TP2)/Project Proposal.docx
@@ -4401,6 +4401,26 @@
           <w:rFonts w:cstheme="minorHAnsi"/>
         </w:rPr>
         <w:t xml:space="preserve"> side of the screen. Instead of the sliders being on the left-hand side of the screen, they are now on the right-hand side of the screen. This made the math for the simulation grid easier. </w:t>
+      </w:r>
+      <w:r>
+        <w:rPr>
+          <w:rFonts w:cstheme="minorHAnsi"/>
+        </w:rPr>
+        <w:t xml:space="preserve">When there is no simulation running, the grid now also is semi-greyed out with text overlayed on it that </w:t>
+      </w:r>
+      <w:proofErr w:type="gramStart"/>
+      <w:r>
+        <w:rPr>
+          <w:rFonts w:cstheme="minorHAnsi"/>
+        </w:rPr>
+        <w:t>says</w:t>
+      </w:r>
+      <w:proofErr w:type="gramEnd"/>
+      <w:r>
+        <w:rPr>
+          <w:rFonts w:cstheme="minorHAnsi"/>
+        </w:rPr>
+        <w:t xml:space="preserve"> “No Simulation Running.” Lastly, there is now an “End Simulation” button that ends the current simulation. Because of this, the graph had to be slightly moved up from where it is shown in the storyboard. No other major changes were made.</w:t>
       </w:r>
     </w:p>
     <w:sectPr>

</xml_diff>